<commit_message>
Fixed Appendix A reset command
</commit_message>
<xml_diff>
--- a/docs/materials/12-A-MergeConflicts.docx
+++ b/docs/materials/12-A-MergeConflicts.docx
@@ -8954,90 +8954,18 @@
           <w:rFonts w:asciiTheme="minorHAnsi" w:hAnsiTheme="minorHAnsi" w:cstheme="minorHAnsi"/>
         </w:rPr>
       </w:pPr>
-      <w:r>
-        <w:rPr>
-          <w:rFonts w:asciiTheme="minorHAnsi" w:hAnsiTheme="minorHAnsi" w:cstheme="minorHAnsi"/>
-          <w:sz w:val="32"/>
-          <w:szCs w:val="32"/>
-          <w:shd w:val="clear" w:color="auto" w:fill="FFFFFF"/>
-        </w:rPr>
-        <w:fldChar w:fldCharType="begin"/>
-      </w:r>
-      <w:r>
-        <w:rPr>
-          <w:rFonts w:asciiTheme="minorHAnsi" w:hAnsiTheme="minorHAnsi" w:cstheme="minorHAnsi"/>
-          <w:sz w:val="32"/>
-          <w:szCs w:val="32"/>
-          <w:shd w:val="clear" w:color="auto" w:fill="FFFFFF"/>
-        </w:rPr>
-        <w:instrText xml:space="preserve"> HYPERLINK "</w:instrText>
-      </w:r>
-      <w:r>
-        <w:rPr>
-          <w:rFonts w:asciiTheme="minorHAnsi" w:hAnsiTheme="minorHAnsi" w:cstheme="minorHAnsi"/>
-          <w:sz w:val="32"/>
-          <w:szCs w:val="32"/>
-          <w:shd w:val="clear" w:color="auto" w:fill="FFFFFF"/>
-        </w:rPr>
-        <w:instrText>https://drexel.qualtrics.com/jfe/form/SV_0PY4paHUi2CavH0</w:instrText>
-      </w:r>
-      <w:r>
-        <w:rPr>
-          <w:rFonts w:asciiTheme="minorHAnsi" w:hAnsiTheme="minorHAnsi" w:cstheme="minorHAnsi"/>
-          <w:sz w:val="32"/>
-          <w:szCs w:val="32"/>
-          <w:shd w:val="clear" w:color="auto" w:fill="FFFFFF"/>
-        </w:rPr>
-        <w:instrText xml:space="preserve">" </w:instrText>
-      </w:r>
-      <w:r>
-        <w:rPr>
-          <w:rFonts w:asciiTheme="minorHAnsi" w:hAnsiTheme="minorHAnsi" w:cstheme="minorHAnsi"/>
-          <w:sz w:val="32"/>
-          <w:szCs w:val="32"/>
-          <w:shd w:val="clear" w:color="auto" w:fill="FFFFFF"/>
-        </w:rPr>
-        <w:fldChar w:fldCharType="separate"/>
-      </w:r>
-      <w:r>
-        <w:rPr>
-          <w:rStyle w:val="Hyperlink"/>
-          <w:rFonts w:asciiTheme="minorHAnsi" w:hAnsiTheme="minorHAnsi" w:cstheme="minorHAnsi"/>
-          <w:sz w:val="32"/>
-          <w:szCs w:val="32"/>
-          <w:shd w:val="clear" w:color="auto" w:fill="FFFFFF"/>
-        </w:rPr>
-        <w:t>https://drexel.qualtrics.com/jfe/form/S</w:t>
-      </w:r>
-      <w:r>
-        <w:rPr>
-          <w:rStyle w:val="Hyperlink"/>
-          <w:rFonts w:asciiTheme="minorHAnsi" w:hAnsiTheme="minorHAnsi" w:cstheme="minorHAnsi"/>
-          <w:sz w:val="32"/>
-          <w:szCs w:val="32"/>
-          <w:shd w:val="clear" w:color="auto" w:fill="FFFFFF"/>
-        </w:rPr>
-        <w:t>V</w:t>
-      </w:r>
-      <w:r>
-        <w:rPr>
-          <w:rStyle w:val="Hyperlink"/>
-          <w:rFonts w:asciiTheme="minorHAnsi" w:hAnsiTheme="minorHAnsi" w:cstheme="minorHAnsi"/>
-          <w:sz w:val="32"/>
-          <w:szCs w:val="32"/>
-          <w:shd w:val="clear" w:color="auto" w:fill="FFFFFF"/>
-        </w:rPr>
-        <w:t>_0PY4paHUi2CavH0</w:t>
-      </w:r>
-      <w:r>
-        <w:rPr>
-          <w:rFonts w:asciiTheme="minorHAnsi" w:hAnsiTheme="minorHAnsi" w:cstheme="minorHAnsi"/>
-          <w:sz w:val="32"/>
-          <w:szCs w:val="32"/>
-          <w:shd w:val="clear" w:color="auto" w:fill="FFFFFF"/>
-        </w:rPr>
-        <w:fldChar w:fldCharType="end"/>
-      </w:r>
+      <w:hyperlink r:id="rId10" w:history="1">
+        <w:r>
+          <w:rPr>
+            <w:rStyle w:val="Hyperlink"/>
+            <w:rFonts w:asciiTheme="minorHAnsi" w:hAnsiTheme="minorHAnsi" w:cstheme="minorHAnsi"/>
+            <w:sz w:val="32"/>
+            <w:szCs w:val="32"/>
+            <w:shd w:val="clear" w:color="auto" w:fill="FFFFFF"/>
+          </w:rPr>
+          <w:t>https://drexel.qualtrics.com/jfe/form/SV_0PY4paHUi2CavH0</w:t>
+        </w:r>
+      </w:hyperlink>
     </w:p>
     <w:p>
       <w:pPr>
@@ -10491,27 +10419,45 @@
           <w:rFonts w:ascii="Courier" w:hAnsi="Courier" w:cstheme="minorHAnsi"/>
         </w:rPr>
         <w:lastRenderedPageBreak/>
-        <w:t>git reset --hard 85b82775fa48c1b40727c9782dcd2f4a937ac6d1</w:t>
-      </w:r>
-    </w:p>
-    <w:p>
-      <w:pPr>
-        <w:rPr>
-          <w:rFonts w:asciiTheme="minorHAnsi" w:hAnsiTheme="minorHAnsi" w:cstheme="minorHAnsi"/>
-        </w:rPr>
-      </w:pPr>
-    </w:p>
-    <w:p>
-      <w:pPr>
-        <w:rPr>
-          <w:rFonts w:asciiTheme="minorHAnsi" w:hAnsiTheme="minorHAnsi" w:cstheme="minorHAnsi"/>
-        </w:rPr>
-      </w:pPr>
-      <w:r>
-        <w:rPr>
-          <w:rFonts w:asciiTheme="minorHAnsi" w:hAnsiTheme="minorHAnsi" w:cstheme="minorHAnsi"/>
-        </w:rPr>
-        <w:t>You should see the output:</w:t>
+        <w:t xml:space="preserve">git reset --hard </w:t>
+      </w:r>
+      <w:r>
+        <w:rPr>
+          <w:rFonts w:ascii="Courier" w:hAnsi="Courier" w:cstheme="minorHAnsi"/>
+        </w:rPr>
+        <w:t>HEAD~1</w:t>
+      </w:r>
+    </w:p>
+    <w:p>
+      <w:pPr>
+        <w:rPr>
+          <w:rFonts w:asciiTheme="minorHAnsi" w:hAnsiTheme="minorHAnsi" w:cstheme="minorHAnsi"/>
+        </w:rPr>
+      </w:pPr>
+    </w:p>
+    <w:p>
+      <w:pPr>
+        <w:rPr>
+          <w:rFonts w:asciiTheme="minorHAnsi" w:hAnsiTheme="minorHAnsi" w:cstheme="minorHAnsi"/>
+        </w:rPr>
+      </w:pPr>
+      <w:r>
+        <w:rPr>
+          <w:rFonts w:asciiTheme="minorHAnsi" w:hAnsiTheme="minorHAnsi" w:cstheme="minorHAnsi"/>
+        </w:rPr>
+        <w:t>You should see output</w:t>
+      </w:r>
+      <w:r>
+        <w:rPr>
+          <w:rFonts w:asciiTheme="minorHAnsi" w:hAnsiTheme="minorHAnsi" w:cstheme="minorHAnsi"/>
+        </w:rPr>
+        <w:t xml:space="preserve"> like…</w:t>
+      </w:r>
+      <w:r>
+        <w:rPr>
+          <w:rFonts w:asciiTheme="minorHAnsi" w:hAnsiTheme="minorHAnsi" w:cstheme="minorHAnsi"/>
+        </w:rPr>
+        <w:t>:</w:t>
       </w:r>
     </w:p>
     <w:p>
@@ -10532,7 +10478,13 @@
         <w:rPr>
           <w:rFonts w:ascii="Courier" w:hAnsi="Courier" w:cstheme="minorHAnsi"/>
         </w:rPr>
-        <w:t>HEAD is now at 85b8277 Do not display directory during execution.</w:t>
+        <w:t>HEAD is now at 85b8277</w:t>
+      </w:r>
+      <w:r>
+        <w:rPr>
+          <w:rFonts w:ascii="Courier" w:hAnsi="Courier" w:cstheme="minorHAnsi"/>
+        </w:rPr>
+        <w:t xml:space="preserve"> …</w:t>
       </w:r>
     </w:p>
     <w:p>
@@ -10928,7 +10880,7 @@
           <w:rFonts w:asciiTheme="minorHAnsi" w:hAnsiTheme="minorHAnsi" w:cstheme="minorHAnsi"/>
         </w:rPr>
       </w:pPr>
-      <w:hyperlink r:id="rId10" w:history="1">
+      <w:hyperlink r:id="rId11" w:history="1">
         <w:r>
           <w:rPr>
             <w:rStyle w:val="Hyperlink"/>
@@ -10949,7 +10901,7 @@
           <w:rFonts w:asciiTheme="minorHAnsi" w:hAnsiTheme="minorHAnsi" w:cstheme="minorHAnsi"/>
         </w:rPr>
       </w:pPr>
-      <w:hyperlink r:id="rId11" w:history="1">
+      <w:hyperlink r:id="rId12" w:history="1">
         <w:r>
           <w:rPr>
             <w:rStyle w:val="Hyperlink"/>
@@ -10970,7 +10922,7 @@
           <w:rFonts w:asciiTheme="minorHAnsi" w:hAnsiTheme="minorHAnsi" w:cstheme="minorHAnsi"/>
         </w:rPr>
       </w:pPr>
-      <w:hyperlink r:id="rId12" w:history="1">
+      <w:hyperlink r:id="rId13" w:history="1">
         <w:r>
           <w:rPr>
             <w:rStyle w:val="Hyperlink"/>
@@ -10989,7 +10941,7 @@
       </w:pPr>
     </w:p>
     <w:sectPr>
-      <w:footerReference w:type="default" r:id="rId13"/>
+      <w:footerReference w:type="default" r:id="rId14"/>
       <w:pgSz w:w="12240" w:h="15840"/>
       <w:pgMar w:top="1440" w:right="1440" w:bottom="1440" w:left="1440" w:header="720" w:footer="288" w:gutter="0"/>
       <w:cols w:space="720"/>

</xml_diff>